<commit_message>
update crop function to show large image in page suitable;add grunt to auto convert less to csss with suitable prefix
</commit_message>
<xml_diff>
--- a/other/模块说明/client/crop.docx
+++ b/other/模块说明/client/crop.docx
@@ -297,13 +297,12 @@
         <w:ind w:firstLineChars="0"/>
       </w:pPr>
       <w:r>
-        <w:t>L3BorderWidth</w:t>
-      </w:r>
-      <w:r>
-        <w:rPr>
-          <w:rFonts w:hint="eastAsia"/>
-        </w:rPr>
-        <w:t>：第三层div的border（提示用户选中区域）</w:t>
+        <w:rPr>
+          <w:rFonts w:hint="eastAsia"/>
+          <w:color w:val="3366FF"/>
+          <w:lang w:val="en-US" w:eastAsia="zh-CN"/>
+        </w:rPr>
+        <w:t>L1ViewImgMaxWH: view上的image的maxWidth和MaxHeight。当载入图片的实际WH大于此参数时，自动进行缩小（防止图片太大超出屏幕）。</w:t>
       </w:r>
     </w:p>
     <w:p>
@@ -316,13 +315,13 @@
         <w:ind w:firstLineChars="0"/>
       </w:pPr>
       <w:r>
-        <w:t>cropImgWH</w:t>
-      </w:r>
-      <w:r>
-        <w:rPr>
-          <w:rFonts w:hint="eastAsia"/>
-        </w:rPr>
-        <w:t>：最终裁剪成的size</w:t>
+        <w:t>L3BorderWidth</w:t>
+      </w:r>
+      <w:r>
+        <w:rPr>
+          <w:rFonts w:hint="eastAsia"/>
+        </w:rPr>
+        <w:t>：第三层div的border（提示用户选中区域）</w:t>
       </w:r>
     </w:p>
     <w:p>
@@ -335,24 +334,13 @@
         <w:ind w:firstLineChars="0"/>
       </w:pPr>
       <w:r>
-        <w:rPr>
-          <w:rFonts w:hint="default"/>
-        </w:rPr>
-        <w:t>zoomStep</w:t>
-      </w:r>
-      <w:r>
-        <w:rPr>
-          <w:rFonts w:hint="eastAsia"/>
-          <w:lang w:eastAsia="zh-CN"/>
-        </w:rPr>
-        <w:t>：滚轮滚动时，缩放的</w:t>
-      </w:r>
-      <w:r>
-        <w:rPr>
-          <w:rFonts w:hint="eastAsia"/>
-          <w:lang w:val="en-US" w:eastAsia="zh-CN"/>
-        </w:rPr>
-        <w:t>size</w:t>
+        <w:t>cropImgWH</w:t>
+      </w:r>
+      <w:r>
+        <w:rPr>
+          <w:rFonts w:hint="eastAsia"/>
+        </w:rPr>
+        <w:t>：最终裁剪成的size</w:t>
       </w:r>
     </w:p>
     <w:p>
@@ -365,6 +353,36 @@
         <w:ind w:firstLineChars="0"/>
       </w:pPr>
       <w:r>
+        <w:rPr>
+          <w:rFonts w:hint="default"/>
+        </w:rPr>
+        <w:t>zoomStep</w:t>
+      </w:r>
+      <w:r>
+        <w:rPr>
+          <w:rFonts w:hint="eastAsia"/>
+          <w:lang w:eastAsia="zh-CN"/>
+        </w:rPr>
+        <w:t>：滚轮滚动时，缩放的</w:t>
+      </w:r>
+      <w:r>
+        <w:rPr>
+          <w:rFonts w:hint="eastAsia"/>
+          <w:lang w:val="en-US" w:eastAsia="zh-CN"/>
+        </w:rPr>
+        <w:t>size</w:t>
+      </w:r>
+    </w:p>
+    <w:p>
+      <w:pPr>
+        <w:pStyle w:val="6"/>
+        <w:numPr>
+          <w:ilvl w:val="1"/>
+          <w:numId w:val="1"/>
+        </w:numPr>
+        <w:ind w:firstLineChars="0"/>
+      </w:pPr>
+      <w:r>
         <w:t>bindedEvent</w:t>
       </w:r>
       <w:r>
@@ -525,6 +543,11 @@
           <w:numId w:val="1"/>
         </w:numPr>
         <w:ind w:firstLineChars="0"/>
+        <w:rPr>
+          <w:rFonts w:hint="eastAsia"/>
+          <w:color w:val="3366FF"/>
+          <w:lang w:val="en-US" w:eastAsia="zh-CN"/>
+        </w:rPr>
       </w:pPr>
       <w:r>
         <w:t>L1_origImgPos</w:t>
@@ -534,6 +557,167 @@
           <w:rFonts w:hint="eastAsia"/>
         </w:rPr>
         <w:t>：如命，原始img的tlwh</w:t>
+      </w:r>
+    </w:p>
+    <w:p>
+      <w:pPr>
+        <w:pStyle w:val="6"/>
+        <w:numPr>
+          <w:ilvl w:val="1"/>
+          <w:numId w:val="1"/>
+        </w:numPr>
+        <w:ind w:firstLineChars="0"/>
+        <w:rPr>
+          <w:rFonts w:hint="eastAsia"/>
+          <w:color w:val="3366FF"/>
+          <w:lang w:val="en-US" w:eastAsia="zh-CN"/>
+        </w:rPr>
+      </w:pPr>
+      <w:r>
+        <w:rPr>
+          <w:rFonts w:hint="eastAsia"/>
+          <w:color w:val="3366FF"/>
+          <w:lang w:val="en-US" w:eastAsia="zh-CN"/>
+        </w:rPr>
+        <w:t>_para:内部参数</w:t>
+      </w:r>
+    </w:p>
+    <w:p>
+      <w:pPr>
+        <w:pStyle w:val="6"/>
+        <w:numPr>
+          <w:numId w:val="0"/>
+        </w:numPr>
+        <w:ind w:left="360" w:leftChars="0" w:firstLine="832" w:firstLineChars="0"/>
+        <w:rPr>
+          <w:rFonts w:hint="eastAsia"/>
+          <w:color w:val="3366FF"/>
+          <w:lang w:val="en-US" w:eastAsia="zh-CN"/>
+        </w:rPr>
+      </w:pPr>
+      <w:r>
+        <w:rPr>
+          <w:rFonts w:hint="eastAsia"/>
+          <w:color w:val="3366FF"/>
+          <w:lang w:val="en-US" w:eastAsia="zh-CN"/>
+        </w:rPr>
+        <w:t>4.7.1</w:t>
+      </w:r>
+      <w:r>
+        <w:rPr>
+          <w:rFonts w:hint="eastAsia"/>
+          <w:color w:val="3366FF"/>
+          <w:lang w:val="en-US" w:eastAsia="zh-CN"/>
+        </w:rPr>
+        <w:tab/>
+      </w:r>
+      <w:r>
+        <w:rPr>
+          <w:rFonts w:hint="eastAsia"/>
+          <w:color w:val="3366FF"/>
+          <w:lang w:val="en-US" w:eastAsia="zh-CN"/>
+        </w:rPr>
+        <w:t xml:space="preserve">ratio: </w:t>
+      </w:r>
+      <w:r>
+        <w:rPr>
+          <w:rFonts w:hint="eastAsia"/>
+          <w:color w:val="auto"/>
+          <w:lang w:val="en-US" w:eastAsia="zh-CN"/>
+        </w:rPr>
+        <w:t>载入的原始图像和定义的MaxWH的比例，取WH中最大的，以便整张图片可被容纳到</w:t>
+      </w:r>
+      <w:r>
+        <w:rPr>
+          <w:rFonts w:hint="eastAsia"/>
+          <w:color w:val="3366FF"/>
+          <w:lang w:val="en-US" w:eastAsia="zh-CN"/>
+        </w:rPr>
+        <w:t>L1ViewImgMaxWH</w:t>
+      </w:r>
+      <w:r>
+        <w:rPr>
+          <w:rFonts w:hint="eastAsia"/>
+          <w:color w:val="auto"/>
+          <w:lang w:val="en-US" w:eastAsia="zh-CN"/>
+        </w:rPr>
+        <w:t>的范围内</w:t>
+      </w:r>
+    </w:p>
+    <w:p>
+      <w:pPr>
+        <w:pStyle w:val="6"/>
+        <w:numPr>
+          <w:numId w:val="0"/>
+        </w:numPr>
+        <w:ind w:left="360" w:leftChars="0" w:firstLine="832" w:firstLineChars="0"/>
+        <w:rPr>
+          <w:rFonts w:hint="eastAsia"/>
+          <w:color w:val="3366FF"/>
+          <w:lang w:val="en-US" w:eastAsia="zh-CN"/>
+        </w:rPr>
+      </w:pPr>
+      <w:r>
+        <w:rPr>
+          <w:rFonts w:hint="eastAsia"/>
+          <w:color w:val="3366FF"/>
+          <w:lang w:val="en-US" w:eastAsia="zh-CN"/>
+        </w:rPr>
+        <w:t>4.7.2</w:t>
+      </w:r>
+      <w:r>
+        <w:rPr>
+          <w:rFonts w:hint="eastAsia"/>
+          <w:color w:val="3366FF"/>
+          <w:lang w:val="en-US" w:eastAsia="zh-CN"/>
+        </w:rPr>
+        <w:tab/>
+      </w:r>
+      <w:r>
+        <w:rPr>
+          <w:rFonts w:hint="eastAsia"/>
+          <w:color w:val="3366FF"/>
+          <w:lang w:val="en-US" w:eastAsia="zh-CN"/>
+        </w:rPr>
+        <w:t xml:space="preserve">L1_origImgViewPos: </w:t>
+      </w:r>
+      <w:r>
+        <w:rPr>
+          <w:rFonts w:hint="eastAsia"/>
+          <w:color w:val="auto"/>
+          <w:lang w:val="en-US" w:eastAsia="zh-CN"/>
+        </w:rPr>
+        <w:t>对图片应用maxWidth/maxHeight后，通过getBoundingClientRect获得的参数（和L1_origImgPos相比，可能被缩小了）</w:t>
+      </w:r>
+    </w:p>
+    <w:p>
+      <w:pPr>
+        <w:pStyle w:val="6"/>
+        <w:numPr>
+          <w:numId w:val="0"/>
+        </w:numPr>
+        <w:ind w:left="360" w:leftChars="0" w:firstLine="832" w:firstLineChars="0"/>
+        <w:rPr>
+          <w:rFonts w:hint="eastAsia"/>
+          <w:color w:val="3366FF"/>
+          <w:lang w:val="en-US" w:eastAsia="zh-CN"/>
+        </w:rPr>
+      </w:pPr>
+      <w:r>
+        <w:rPr>
+          <w:rFonts w:hint="eastAsia"/>
+          <w:color w:val="3366FF"/>
+          <w:lang w:val="en-US" w:eastAsia="zh-CN"/>
+        </w:rPr>
+        <w:t xml:space="preserve">4.7.3 L1_origImgPos: </w:t>
+      </w:r>
+      <w:r>
+        <w:rPr>
+          <w:rFonts w:hint="eastAsia"/>
+          <w:color w:val="auto"/>
+          <w:lang w:val="en-US" w:eastAsia="zh-CN"/>
+        </w:rPr>
+        <w:t>图片载入后，通过getBoundingClientRect获得的原始图片信息</w:t>
       </w:r>
     </w:p>
     <w:p>
@@ -705,22 +889,21 @@
           <w:numId w:val="1"/>
         </w:numPr>
         <w:ind w:firstLineChars="0"/>
-        <w:rPr>
-          <w:strike/>
-        </w:rPr>
-      </w:pPr>
-      <w:r>
-        <w:rPr>
-          <w:strike/>
-        </w:rPr>
-        <w:t>calcSetL2BorderWidthWhen</w:t>
-      </w:r>
-      <w:r>
-        <w:rPr>
-          <w:rFonts w:hint="eastAsia"/>
-          <w:strike/>
-        </w:rPr>
-        <w:t>Zoom：缩放cropZone时，计算L2 border</w:t>
+      </w:pPr>
+      <w:r>
+        <w:rPr>
+          <w:rFonts w:hint="eastAsia"/>
+          <w:color w:val="3366FF"/>
+          <w:lang w:val="en-US" w:eastAsia="zh-CN"/>
+        </w:rPr>
+        <w:t>calcRatio</w:t>
+      </w:r>
+      <w:r>
+        <w:rPr>
+          <w:rFonts w:hint="eastAsia"/>
+          <w:lang w:val="en-US" w:eastAsia="zh-CN"/>
+        </w:rPr>
+        <w:t>：根据载入图片的size和L1ViewImgMaxWH计算（一定是大于1，因为在init对参数检测时就隐式确认了）</w:t>
       </w:r>
     </w:p>
     <w:p>
@@ -731,48 +914,39 @@
           <w:numId w:val="1"/>
         </w:numPr>
         <w:ind w:firstLineChars="0"/>
-        <w:rPr>
-          <w:strike/>
-        </w:rPr>
-      </w:pPr>
-      <w:r>
-        <w:rPr>
-          <w:strike/>
-        </w:rPr>
-        <w:t>calcSetL3Pos</w:t>
-      </w:r>
-      <w:r>
-        <w:rPr>
-          <w:rFonts w:hint="eastAsia"/>
-          <w:strike/>
-        </w:rPr>
-        <w:t>WhenZoom：缩放cropZone时，根据</w:t>
-      </w:r>
-      <w:r>
-        <w:rPr>
-          <w:strike/>
-        </w:rPr>
-        <w:t>L1_origImgPos</w:t>
-      </w:r>
-      <w:r>
-        <w:rPr>
-          <w:rFonts w:hint="eastAsia"/>
-          <w:strike/>
-        </w:rPr>
-        <w:t>和</w:t>
-      </w:r>
-      <w:r>
-        <w:rPr>
-          <w:strike/>
-        </w:rPr>
-        <w:t>currentCropZone</w:t>
-      </w:r>
-      <w:r>
-        <w:rPr>
-          <w:rFonts w:hint="eastAsia"/>
-          <w:strike/>
-        </w:rPr>
-        <w:t>计算并设置L3的位置</w:t>
+      </w:pPr>
+      <w:r>
+        <w:rPr>
+          <w:rFonts w:hint="eastAsia"/>
+          <w:color w:val="3366FF"/>
+          <w:lang w:val="en-US" w:eastAsia="zh-CN"/>
+        </w:rPr>
+        <w:t>calcRealCurrentCropZone</w:t>
+      </w:r>
+      <w:r>
+        <w:rPr>
+          <w:rFonts w:hint="eastAsia"/>
+          <w:lang w:val="en-US" w:eastAsia="zh-CN"/>
+        </w:rPr>
+        <w:t>：根据ratio和L1ViewImgMaxWH，计算出</w:t>
+      </w:r>
+      <w:r>
+        <w:rPr>
+          <w:rFonts w:hint="eastAsia"/>
+          <w:b/>
+          <w:bCs/>
+          <w:lang w:val="en-US" w:eastAsia="zh-CN"/>
+        </w:rPr>
+        <w:t>基于图片实际尺寸</w:t>
+      </w:r>
+      <w:bookmarkStart w:id="0" w:name="_GoBack"/>
+      <w:bookmarkEnd w:id="0"/>
+      <w:r>
+        <w:rPr>
+          <w:rFonts w:hint="eastAsia"/>
+          <w:lang w:val="en-US" w:eastAsia="zh-CN"/>
+        </w:rPr>
+        <w:t>的裁剪参数（ltwh）</w:t>
       </w:r>
     </w:p>
     <w:p>
@@ -783,48 +957,22 @@
           <w:numId w:val="1"/>
         </w:numPr>
         <w:ind w:firstLineChars="0"/>
-      </w:pPr>
-      <w:r>
-        <w:rPr>
-          <w:b/>
-        </w:rPr>
-        <w:t>calcCropZone</w:t>
-      </w:r>
-      <w:r>
-        <w:rPr>
-          <w:rFonts w:hint="eastAsia"/>
-          <w:b/>
-        </w:rPr>
-        <w:t>Move</w:t>
-      </w:r>
-      <w:r>
-        <w:rPr>
-          <w:rFonts w:hint="eastAsia"/>
-        </w:rPr>
-        <w:t>：根据</w:t>
-      </w:r>
-      <w:r>
-        <w:rPr>
-          <w:rFonts w:hint="eastAsia"/>
-          <w:lang w:eastAsia="zh-CN"/>
-        </w:rPr>
-        <w:t>鼠标位置，计算</w:t>
-      </w:r>
-      <w:r>
-        <w:rPr>
-          <w:rFonts w:hint="eastAsia"/>
-        </w:rPr>
-        <w:t>当前</w:t>
-      </w:r>
-      <w:r>
-        <w:t>currentCropZone</w:t>
-      </w:r>
-      <w:r>
-        <w:rPr>
-          <w:rFonts w:hint="eastAsia"/>
-          <w:lang w:eastAsia="zh-CN"/>
-        </w:rPr>
-        <w:t>，</w:t>
+        <w:rPr>
+          <w:strike/>
+        </w:rPr>
+      </w:pPr>
+      <w:r>
+        <w:rPr>
+          <w:strike/>
+        </w:rPr>
+        <w:t>calcSetL2BorderWidthWhen</w:t>
+      </w:r>
+      <w:r>
+        <w:rPr>
+          <w:rFonts w:hint="eastAsia"/>
+          <w:strike/>
+        </w:rPr>
+        <w:t>Zoom：缩放cropZone时，计算L2 border</w:t>
       </w:r>
     </w:p>
     <w:p>
@@ -835,41 +983,48 @@
           <w:numId w:val="1"/>
         </w:numPr>
         <w:ind w:firstLineChars="0"/>
-      </w:pPr>
-      <w:r>
-        <w:rPr>
-          <w:b/>
-        </w:rPr>
-        <w:t>calcCropZone</w:t>
-      </w:r>
-      <w:r>
-        <w:rPr>
-          <w:rFonts w:hint="eastAsia"/>
-          <w:b/>
-        </w:rPr>
-        <w:t>Zoom：</w:t>
-      </w:r>
-      <w:r>
-        <w:rPr>
-          <w:rFonts w:hint="eastAsia"/>
-        </w:rPr>
-        <w:t>根据</w:t>
-      </w:r>
-      <w:r>
-        <w:rPr>
-          <w:rFonts w:hint="eastAsia"/>
-          <w:lang w:eastAsia="zh-CN"/>
-        </w:rPr>
-        <w:t>鼠标滚动，计算</w:t>
-      </w:r>
-      <w:r>
-        <w:rPr>
-          <w:rFonts w:hint="eastAsia"/>
-        </w:rPr>
-        <w:t>当前</w:t>
-      </w:r>
-      <w:r>
+        <w:rPr>
+          <w:strike/>
+        </w:rPr>
+      </w:pPr>
+      <w:r>
+        <w:rPr>
+          <w:strike/>
+        </w:rPr>
+        <w:t>calcSetL3Pos</w:t>
+      </w:r>
+      <w:r>
+        <w:rPr>
+          <w:rFonts w:hint="eastAsia"/>
+          <w:strike/>
+        </w:rPr>
+        <w:t>WhenZoom：缩放cropZone时，根据</w:t>
+      </w:r>
+      <w:r>
+        <w:rPr>
+          <w:strike/>
+        </w:rPr>
+        <w:t>L1_origImgPos</w:t>
+      </w:r>
+      <w:r>
+        <w:rPr>
+          <w:rFonts w:hint="eastAsia"/>
+          <w:strike/>
+        </w:rPr>
+        <w:t>和</w:t>
+      </w:r>
+      <w:r>
+        <w:rPr>
+          <w:strike/>
+        </w:rPr>
         <w:t>currentCropZone</w:t>
+      </w:r>
+      <w:r>
+        <w:rPr>
+          <w:rFonts w:hint="eastAsia"/>
+          <w:strike/>
+        </w:rPr>
+        <w:t>计算并设置L3的位置</w:t>
       </w:r>
     </w:p>
     <w:p>
@@ -882,27 +1037,46 @@
         <w:ind w:firstLineChars="0"/>
       </w:pPr>
       <w:r>
-        <w:t>nextOp</w:t>
-      </w:r>
-      <w:r>
-        <w:rPr>
-          <w:rFonts w:hint="eastAsia"/>
-        </w:rPr>
-        <w:t>：绑定、非绑定cropZone</w:t>
+        <w:rPr>
+          <w:b/>
+        </w:rPr>
+        <w:t>calcCropZone</w:t>
+      </w:r>
+      <w:r>
+        <w:rPr>
+          <w:rFonts w:hint="eastAsia"/>
+          <w:b/>
+        </w:rPr>
+        <w:t>Move</w:t>
+      </w:r>
+      <w:r>
+        <w:rPr>
+          <w:rFonts w:hint="eastAsia"/>
+        </w:rPr>
+        <w:t>：根据</w:t>
       </w:r>
       <w:r>
         <w:rPr>
           <w:rFonts w:hint="eastAsia"/>
           <w:lang w:eastAsia="zh-CN"/>
         </w:rPr>
-        <w:t>的</w:t>
-      </w:r>
-      <w:r>
-        <w:rPr>
-          <w:rFonts w:hint="eastAsia"/>
-          <w:lang w:val="en-US" w:eastAsia="zh-CN"/>
-        </w:rPr>
-        <w:t>move/zoom和body的click属性</w:t>
+        <w:t>鼠标位置，计算</w:t>
+      </w:r>
+      <w:r>
+        <w:rPr>
+          <w:rFonts w:hint="eastAsia"/>
+        </w:rPr>
+        <w:t>当前</w:t>
+      </w:r>
+      <w:r>
+        <w:t>currentCropZone</w:t>
+      </w:r>
+      <w:r>
+        <w:rPr>
+          <w:rFonts w:hint="eastAsia"/>
+          <w:lang w:eastAsia="zh-CN"/>
+        </w:rPr>
+        <w:t>，</w:t>
       </w:r>
     </w:p>
     <w:p>
@@ -915,6 +1089,84 @@
         <w:ind w:firstLineChars="0"/>
       </w:pPr>
       <w:r>
+        <w:rPr>
+          <w:b/>
+        </w:rPr>
+        <w:t>calcCropZone</w:t>
+      </w:r>
+      <w:r>
+        <w:rPr>
+          <w:rFonts w:hint="eastAsia"/>
+          <w:b/>
+        </w:rPr>
+        <w:t>Zoom：</w:t>
+      </w:r>
+      <w:r>
+        <w:rPr>
+          <w:rFonts w:hint="eastAsia"/>
+        </w:rPr>
+        <w:t>根据</w:t>
+      </w:r>
+      <w:r>
+        <w:rPr>
+          <w:rFonts w:hint="eastAsia"/>
+          <w:lang w:eastAsia="zh-CN"/>
+        </w:rPr>
+        <w:t>鼠标滚动，计算</w:t>
+      </w:r>
+      <w:r>
+        <w:rPr>
+          <w:rFonts w:hint="eastAsia"/>
+        </w:rPr>
+        <w:t>当前</w:t>
+      </w:r>
+      <w:r>
+        <w:t>currentCropZone</w:t>
+      </w:r>
+    </w:p>
+    <w:p>
+      <w:pPr>
+        <w:pStyle w:val="6"/>
+        <w:numPr>
+          <w:ilvl w:val="1"/>
+          <w:numId w:val="1"/>
+        </w:numPr>
+        <w:ind w:firstLineChars="0"/>
+      </w:pPr>
+      <w:r>
+        <w:t>nextOp</w:t>
+      </w:r>
+      <w:r>
+        <w:rPr>
+          <w:rFonts w:hint="eastAsia"/>
+        </w:rPr>
+        <w:t>：绑定、非绑定cropZone</w:t>
+      </w:r>
+      <w:r>
+        <w:rPr>
+          <w:rFonts w:hint="eastAsia"/>
+          <w:lang w:eastAsia="zh-CN"/>
+        </w:rPr>
+        <w:t>的</w:t>
+      </w:r>
+      <w:r>
+        <w:rPr>
+          <w:rFonts w:hint="eastAsia"/>
+          <w:lang w:val="en-US" w:eastAsia="zh-CN"/>
+        </w:rPr>
+        <w:t>move/zoom和body的click属性</w:t>
+      </w:r>
+    </w:p>
+    <w:p>
+      <w:pPr>
+        <w:pStyle w:val="6"/>
+        <w:numPr>
+          <w:ilvl w:val="1"/>
+          <w:numId w:val="1"/>
+        </w:numPr>
+        <w:ind w:firstLineChars="0"/>
+      </w:pPr>
+      <w:r>
         <w:t>cropGenerateDataURL</w:t>
       </w:r>
       <w:r>
@@ -5545,7 +5797,7 @@
     <w:sectPr>
       <w:pgSz w:w="11906" w:h="16838"/>
       <w:pgMar w:top="1440" w:right="1800" w:bottom="1440" w:left="1800" w:header="851" w:footer="992" w:gutter="0"/>
-      <w:cols w:space="425" w:num="1"/>
+      <w:cols w:space="720" w:num="1"/>
       <w:docGrid w:type="lines" w:linePitch="312" w:charSpace="0"/>
     </w:sectPr>
   </w:body>
@@ -5554,7 +5806,7 @@
 
 <file path=word/comments.xml><?xml version="1.0" encoding="utf-8"?>
 <w:comments xmlns:wpc="http://schemas.microsoft.com/office/word/2010/wordprocessingCanvas" xmlns:mc="http://schemas.openxmlformats.org/markup-compatibility/2006" xmlns:o="urn:schemas-microsoft-com:office:office" xmlns:r="http://schemas.openxmlformats.org/officeDocument/2006/relationships" xmlns:m="http://schemas.openxmlformats.org/officeDocument/2006/math" xmlns:v="urn:schemas-microsoft-com:vml" xmlns:wp14="http://schemas.microsoft.com/office/word/2010/wordprocessingDrawing" xmlns:wp="http://schemas.openxmlformats.org/drawingml/2006/wordprocessingDrawing" xmlns:w="http://schemas.openxmlformats.org/wordprocessingml/2006/main" xmlns:w14="http://schemas.microsoft.com/office/word/2010/wordml" xmlns:w10="urn:schemas-microsoft-com:office:word" xmlns:wpg="http://schemas.microsoft.com/office/word/2010/wordprocessingGroup" xmlns:wpi="http://schemas.microsoft.com/office/word/2010/wordprocessingInk" xmlns:wne="http://schemas.microsoft.com/office/word/2006/wordml" xmlns:wps="http://schemas.microsoft.com/office/word/2010/wordprocessingShape" mc:Ignorable="w14 wp14">
-  <w:comment w:id="0" w:author="lte" w:date="2016-04-22T09:42:38Z" w:initials="l">
+  <w:comment w:id="0" w:author="lte" w:date="2016-04-22T09:42:00Z" w:initials="l">
     <w:p>
       <w:pPr>
         <w:pStyle w:val="2"/>
@@ -5579,7 +5831,7 @@
       </w:r>
     </w:p>
   </w:comment>
-  <w:comment w:id="1" w:author="lte" w:date="2016-04-22T09:43:16Z" w:initials="l">
+  <w:comment w:id="1" w:author="lte" w:date="2016-04-22T09:43:00Z" w:initials="l">
     <w:p>
       <w:pPr>
         <w:pStyle w:val="2"/>
@@ -5604,7 +5856,7 @@
       </w:r>
     </w:p>
   </w:comment>
-  <w:comment w:id="2" w:author="lte" w:date="2016-04-22T09:44:20Z" w:initials="l">
+  <w:comment w:id="2" w:author="lte" w:date="2016-04-22T09:44:00Z" w:initials="l">
     <w:p>
       <w:pPr>
         <w:pStyle w:val="2"/>
@@ -5629,7 +5881,7 @@
       </w:r>
     </w:p>
   </w:comment>
-  <w:comment w:id="3" w:author="lte" w:date="2016-04-22T09:44:57Z" w:initials="l">
+  <w:comment w:id="3" w:author="lte" w:date="2016-04-22T09:44:00Z" w:initials="l">
     <w:p>
       <w:pPr>
         <w:pStyle w:val="2"/>
@@ -5647,7 +5899,7 @@
       </w:r>
     </w:p>
   </w:comment>
-  <w:comment w:id="4" w:author="lte" w:date="2016-04-22T09:45:15Z" w:initials="l">
+  <w:comment w:id="4" w:author="lte" w:date="2016-04-22T09:45:00Z" w:initials="l">
     <w:p>
       <w:pPr>
         <w:pStyle w:val="2"/>
@@ -5679,7 +5931,7 @@
       </w:r>
     </w:p>
   </w:comment>
-  <w:comment w:id="5" w:author="lte" w:date="2016-04-22T09:46:22Z" w:initials="l">
+  <w:comment w:id="5" w:author="lte" w:date="2016-04-22T09:46:00Z" w:initials="l">
     <w:p>
       <w:pPr>
         <w:pStyle w:val="2"/>
@@ -5697,7 +5949,7 @@
       </w:r>
     </w:p>
   </w:comment>
-  <w:comment w:id="6" w:author="lte" w:date="2016-04-22T09:46:56Z" w:initials="l">
+  <w:comment w:id="6" w:author="lte" w:date="2016-04-22T09:46:00Z" w:initials="l">
     <w:p>
       <w:pPr>
         <w:pStyle w:val="2"/>
@@ -5715,7 +5967,7 @@
       </w:r>
     </w:p>
   </w:comment>
-  <w:comment w:id="7" w:author="lte" w:date="2016-04-22T09:49:56Z" w:initials="l">
+  <w:comment w:id="7" w:author="lte" w:date="2016-04-22T09:49:00Z" w:initials="l">
     <w:p>
       <w:pPr>
         <w:pStyle w:val="2"/>
@@ -5740,7 +5992,7 @@
       </w:r>
     </w:p>
   </w:comment>
-  <w:comment w:id="8" w:author="lte" w:date="2016-04-22T09:50:53Z" w:initials="l">
+  <w:comment w:id="8" w:author="lte" w:date="2016-04-22T09:50:00Z" w:initials="l">
     <w:p>
       <w:pPr>
         <w:pStyle w:val="2"/>
@@ -5765,7 +6017,7 @@
       </w:r>
     </w:p>
   </w:comment>
-  <w:comment w:id="9" w:author="lte" w:date="2016-04-22T09:51:15Z" w:initials="l">
+  <w:comment w:id="9" w:author="lte" w:date="2016-04-22T09:51:00Z" w:initials="l">
     <w:p>
       <w:pPr>
         <w:pStyle w:val="2"/>
@@ -5790,7 +6042,7 @@
       </w:r>
     </w:p>
   </w:comment>
-  <w:comment w:id="10" w:author="lte" w:date="2016-04-22T09:51:35Z" w:initials="l">
+  <w:comment w:id="10" w:author="lte" w:date="2016-04-22T09:51:00Z" w:initials="l">
     <w:p>
       <w:pPr>
         <w:pStyle w:val="2"/>
@@ -5808,7 +6060,7 @@
       </w:r>
     </w:p>
   </w:comment>
-  <w:comment w:id="11" w:author="lte" w:date="2016-04-22T09:52:05Z" w:initials="l">
+  <w:comment w:id="11" w:author="lte" w:date="2016-04-22T09:52:00Z" w:initials="l">
     <w:p>
       <w:pPr>
         <w:pStyle w:val="2"/>
@@ -5833,7 +6085,7 @@
       </w:r>
     </w:p>
   </w:comment>
-  <w:comment w:id="12" w:author="lte" w:date="2016-04-22T09:52:25Z" w:initials="l">
+  <w:comment w:id="12" w:author="lte" w:date="2016-04-22T09:52:00Z" w:initials="l">
     <w:p>
       <w:pPr>
         <w:pStyle w:val="2"/>
@@ -5858,7 +6110,7 @@
       </w:r>
     </w:p>
   </w:comment>
-  <w:comment w:id="13" w:author="lte" w:date="2016-04-22T09:52:50Z" w:initials="l">
+  <w:comment w:id="13" w:author="lte" w:date="2016-04-22T09:52:00Z" w:initials="l">
     <w:p>
       <w:pPr>
         <w:pStyle w:val="2"/>
@@ -5883,7 +6135,7 @@
       </w:r>
     </w:p>
   </w:comment>
-  <w:comment w:id="14" w:author="lte" w:date="2016-04-22T09:54:03Z" w:initials="l">
+  <w:comment w:id="14" w:author="lte" w:date="2016-04-22T09:54:00Z" w:initials="l">
     <w:p>
       <w:pPr>
         <w:pStyle w:val="2"/>
@@ -5901,7 +6153,7 @@
       </w:r>
     </w:p>
   </w:comment>
-  <w:comment w:id="15" w:author="lte" w:date="2016-04-22T11:56:10Z" w:initials="l">
+  <w:comment w:id="15" w:author="lte" w:date="2016-04-22T11:56:00Z" w:initials="l">
     <w:p>
       <w:pPr>
         <w:pStyle w:val="2"/>
@@ -5917,11 +6169,9 @@
         </w:rPr>
         <w:t>只有当图片加载完成，才能开始初始化</w:t>
       </w:r>
-      <w:bookmarkStart w:id="0" w:name="_GoBack"/>
-      <w:bookmarkEnd w:id="0"/>
     </w:p>
   </w:comment>
-  <w:comment w:id="16" w:author="lte" w:date="2016-04-22T09:54:21Z" w:initials="l">
+  <w:comment w:id="16" w:author="lte" w:date="2016-04-22T09:54:00Z" w:initials="l">
     <w:p>
       <w:pPr>
         <w:pStyle w:val="2"/>
@@ -6112,7 +6362,7 @@
     <w:lsdException w:uiPriority="39" w:name="toc 9"/>
     <w:lsdException w:uiPriority="0" w:name="Normal Indent"/>
     <w:lsdException w:uiPriority="0" w:name="footnote text"/>
-    <w:lsdException w:uiPriority="0" w:name="annotation text"/>
+    <w:lsdException w:uiPriority="0" w:semiHidden="0" w:name="annotation text"/>
     <w:lsdException w:uiPriority="0" w:name="header"/>
     <w:lsdException w:uiPriority="0" w:name="footer"/>
     <w:lsdException w:uiPriority="0" w:name="index heading"/>
@@ -6147,7 +6397,7 @@
     <w:lsdException w:qFormat="1" w:unhideWhenUsed="0" w:uiPriority="10" w:semiHidden="0" w:name="Title"/>
     <w:lsdException w:uiPriority="0" w:name="Closing"/>
     <w:lsdException w:uiPriority="0" w:name="Signature"/>
-    <w:lsdException w:uiPriority="1" w:name="Default Paragraph Font"/>
+    <w:lsdException w:uiPriority="1" w:semiHidden="0" w:name="Default Paragraph Font"/>
     <w:lsdException w:uiPriority="0" w:name="Body Text"/>
     <w:lsdException w:uiPriority="0" w:name="Body Text Indent"/>
     <w:lsdException w:uiPriority="0" w:name="List Continue"/>
@@ -6181,11 +6431,11 @@
     <w:lsdException w:uiPriority="0" w:name="HTML Code"/>
     <w:lsdException w:uiPriority="0" w:name="HTML Definition"/>
     <w:lsdException w:uiPriority="0" w:name="HTML Keyboard"/>
-    <w:lsdException w:uiPriority="0" w:name="HTML Preformatted"/>
+    <w:lsdException w:uiPriority="0" w:semiHidden="0" w:name="HTML Preformatted"/>
     <w:lsdException w:uiPriority="0" w:name="HTML Sample"/>
     <w:lsdException w:uiPriority="0" w:name="HTML Typewriter"/>
     <w:lsdException w:uiPriority="0" w:name="HTML Variable"/>
-    <w:lsdException w:uiPriority="99" w:name="Normal Table"/>
+    <w:lsdException w:uiPriority="99" w:semiHidden="0" w:name="Normal Table"/>
     <w:lsdException w:uiPriority="0" w:name="annotation subject"/>
     <w:lsdException w:uiPriority="0" w:name="Table Simple 1"/>
     <w:lsdException w:uiPriority="0" w:name="Table Simple 2"/>
@@ -6340,7 +6590,7 @@
       <w:jc w:val="both"/>
     </w:pPr>
     <w:rPr>
-      <w:rFonts w:ascii="Calibri" w:hAnsi="Calibri" w:eastAsia="SimSun"/>
+      <w:rFonts w:ascii="Calibri" w:hAnsi="Calibri" w:eastAsia="SimSun" w:cs="Times New Roman"/>
       <w:kern w:val="2"/>
       <w:sz w:val="21"/>
       <w:szCs w:val="22"/>

</xml_diff>